<commit_message>
docker uitleg uitgebreid volumes
</commit_message>
<xml_diff>
--- a/docker uitleg.docx
+++ b/docker uitleg.docx
@@ -2,7 +2,11 @@
 <file path=word/document.xml><?xml version="1.0" encoding="utf-8"?>
 <w:document xmlns:wpc="http://schemas.microsoft.com/office/word/2010/wordprocessingCanvas" xmlns:cx="http://schemas.microsoft.com/office/drawing/2014/chartex" xmlns:cx1="http://schemas.microsoft.com/office/drawing/2015/9/8/chartex" xmlns:cx2="http://schemas.microsoft.com/office/drawing/2015/10/21/chartex" xmlns:cx3="http://schemas.microsoft.com/office/drawing/2016/5/9/chartex" xmlns:cx4="http://schemas.microsoft.com/office/drawing/2016/5/10/chartex" xmlns:cx5="http://schemas.microsoft.com/office/drawing/2016/5/11/chartex" xmlns:cx6="http://schemas.microsoft.com/office/drawing/2016/5/12/chartex" xmlns:cx7="http://schemas.microsoft.com/office/drawing/2016/5/13/chartex" xmlns:cx8="http://schemas.microsoft.com/office/drawing/2016/5/14/chartex" xmlns:mc="http://schemas.openxmlformats.org/markup-compatibility/2006" xmlns:aink="http://schemas.microsoft.com/office/drawing/2016/ink" xmlns:am3d="http://schemas.microsoft.com/office/drawing/2017/model3d" xmlns:o="urn:schemas-microsoft-com:office:office" xmlns:r="http://schemas.openxmlformats.org/officeDocument/2006/relationships" xmlns:m="http://schemas.openxmlformats.org/officeDocument/2006/math" xmlns:v="urn:schemas-microsoft-com:vml" xmlns:wp14="http://schemas.microsoft.com/office/word/2010/wordprocessingDrawing" xmlns:wp="http://schemas.openxmlformats.org/drawingml/2006/wordprocessingDrawing" xmlns:w10="urn:schemas-microsoft-com:office:word" xmlns:w="http://schemas.openxmlformats.org/wordprocessingml/2006/main" xmlns:w14="http://schemas.microsoft.com/office/word/2010/wordml" xmlns:w15="http://schemas.microsoft.com/office/word/2012/wordml" xmlns:w16cid="http://schemas.microsoft.com/office/word/2016/wordml/cid" xmlns:w16se="http://schemas.microsoft.com/office/word/2015/wordml/symex" xmlns:wpg="http://schemas.microsoft.com/office/word/2010/wordprocessingGroup" xmlns:wpi="http://schemas.microsoft.com/office/word/2010/wordprocessingInk" xmlns:wne="http://schemas.microsoft.com/office/word/2006/wordml" xmlns:wps="http://schemas.microsoft.com/office/word/2010/wordprocessingShape" mc:Ignorable="w14 w15 w16se w16cid wp14">
   <w:body>
-    <w:p/>
+    <w:p>
+      <w:r>
+        <w:t>doc</w:t>
+      </w:r>
+    </w:p>
     <w:p/>
     <w:p>
       <w:pPr>
@@ -857,6 +861,7 @@
           <w:rFonts w:ascii="Courier New" w:eastAsia="Times New Roman" w:hAnsi="Courier New" w:cs="Courier New"/>
           <w:sz w:val="20"/>
           <w:szCs w:val="20"/>
+          <w:lang w:val="nl-NL"/>
         </w:rPr>
       </w:pPr>
       <w:r>
@@ -864,13 +869,28 @@
           <w:rFonts w:ascii="Courier New" w:eastAsia="Times New Roman" w:hAnsi="Courier New" w:cs="Courier New"/>
           <w:sz w:val="20"/>
           <w:szCs w:val="20"/>
+          <w:lang w:val="nl-NL"/>
         </w:rPr>
         <w:t>docker run --name ubuntu_bash --rm -i -t ubuntu bash</w:t>
       </w:r>
     </w:p>
-    <w:p/>
-    <w:p>
-      <w:r>
+    <w:p>
+      <w:pPr>
+        <w:rPr>
+          <w:lang w:val="nl-NL"/>
+        </w:rPr>
+      </w:pPr>
+    </w:p>
+    <w:p>
+      <w:pPr>
+        <w:rPr>
+          <w:lang w:val="nl-NL"/>
+        </w:rPr>
+      </w:pPr>
+      <w:r>
+        <w:rPr>
+          <w:lang w:val="nl-NL"/>
+        </w:rPr>
         <w:t>Volume maken</w:t>
       </w:r>
     </w:p>
@@ -885,32 +905,63 @@
         <w:t>docker volume create my-vol</w:t>
       </w:r>
     </w:p>
-    <w:p/>
-    <w:p>
-      <w:r>
+    <w:p>
+      <w:r>
+        <w:t xml:space="preserve">--rm </w:t>
+      </w:r>
+    </w:p>
+    <w:p>
+      <w:pPr>
+        <w:rPr>
+          <w:lang w:val="nl-NL"/>
+        </w:rPr>
+      </w:pPr>
+      <w:r>
+        <w:rPr>
+          <w:lang w:val="nl-NL"/>
+        </w:rPr>
         <w:t>Volume inspecteren</w:t>
       </w:r>
     </w:p>
     <w:p>
       <w:pPr>
         <w:pStyle w:val="HTMLPreformatted"/>
+        <w:rPr>
+          <w:lang w:val="nl-NL"/>
+        </w:rPr>
       </w:pPr>
       <w:r>
         <w:rPr>
           <w:rStyle w:val="HTMLCode"/>
+          <w:lang w:val="nl-NL"/>
         </w:rPr>
         <w:t xml:space="preserve">docker volume </w:t>
       </w:r>
       <w:r>
         <w:rPr>
           <w:rStyle w:val="nb"/>
+          <w:lang w:val="nl-NL"/>
         </w:rPr>
         <w:t>ls</w:t>
       </w:r>
     </w:p>
-    <w:p/>
-    <w:p>
-      <w:r>
+    <w:p>
+      <w:pPr>
+        <w:rPr>
+          <w:lang w:val="nl-NL"/>
+        </w:rPr>
+      </w:pPr>
+    </w:p>
+    <w:p>
+      <w:pPr>
+        <w:rPr>
+          <w:lang w:val="nl-NL"/>
+        </w:rPr>
+      </w:pPr>
+      <w:r>
+        <w:rPr>
+          <w:lang w:val="nl-NL"/>
+        </w:rPr>
         <w:t>Volume verwijderen</w:t>
       </w:r>
     </w:p>
@@ -919,11 +970,13 @@
         <w:pStyle w:val="HTMLPreformatted"/>
         <w:rPr>
           <w:rStyle w:val="HTMLCode"/>
+          <w:lang w:val="nl-NL"/>
         </w:rPr>
       </w:pPr>
       <w:r>
         <w:rPr>
           <w:rStyle w:val="HTMLCode"/>
+          <w:lang w:val="nl-NL"/>
         </w:rPr>
         <w:t>docker volume rm my-vol</w:t>
       </w:r>
@@ -931,6 +984,9 @@
     <w:p>
       <w:pPr>
         <w:pStyle w:val="HTMLPreformatted"/>
+        <w:rPr>
+          <w:lang w:val="nl-NL"/>
+        </w:rPr>
       </w:pPr>
     </w:p>
     <w:tbl>
@@ -1362,15 +1418,1149 @@
             <w:r>
               <w:t>docker container run --name ubuntu --rm -i -t ubuntu:1.0 bash</w:t>
             </w:r>
-            <w:bookmarkStart w:id="0" w:name="_GoBack"/>
-            <w:bookmarkEnd w:id="0"/>
           </w:p>
         </w:tc>
       </w:tr>
     </w:tbl>
     <w:p/>
     <w:p/>
+    <w:p>
+      <w:r>
+        <w:br w:type="page"/>
+      </w:r>
+    </w:p>
+    <w:p>
+      <w:r>
+        <w:lastRenderedPageBreak/>
+        <w:t>Creating a shared folder and accessing it from container</w:t>
+      </w:r>
+    </w:p>
+    <w:p>
+      <w:hyperlink r:id="rId4" w:history="1">
+        <w:r>
+          <w:rPr>
+            <w:rStyle w:val="Hyperlink"/>
+          </w:rPr>
+          <w:t>https://stackoverflow.com/questions/35315996/how-do-i-mount-a-docker-volume-while-using-a-windows-host</w:t>
+        </w:r>
+      </w:hyperlink>
+    </w:p>
+    <w:p>
+      <w:r>
+        <w:t>cm</w:t>
+      </w:r>
+      <w:r>
+        <w:t>d window.</w:t>
+      </w:r>
+    </w:p>
     <w:p/>
+    <w:p>
+      <w:r>
+        <w:t>Stop alle containers.</w:t>
+      </w:r>
+    </w:p>
+    <w:p>
+      <w:r>
+        <w:t>Stop de virtual machine (VBoxManage bevindt zich in de Oracle VirtualBox folder: C:\Program Files\Oracle\VirtualBox)</w:t>
+      </w:r>
+      <w:r>
+        <w:t>.</w:t>
+      </w:r>
+    </w:p>
+    <w:p>
+      <w:pPr>
+        <w:tabs>
+          <w:tab w:val="left" w:pos="916"/>
+          <w:tab w:val="left" w:pos="1832"/>
+          <w:tab w:val="left" w:pos="2748"/>
+          <w:tab w:val="left" w:pos="3664"/>
+          <w:tab w:val="left" w:pos="4580"/>
+          <w:tab w:val="left" w:pos="5496"/>
+          <w:tab w:val="left" w:pos="6412"/>
+          <w:tab w:val="left" w:pos="7328"/>
+          <w:tab w:val="left" w:pos="8244"/>
+          <w:tab w:val="left" w:pos="9160"/>
+          <w:tab w:val="left" w:pos="10076"/>
+          <w:tab w:val="left" w:pos="10992"/>
+          <w:tab w:val="left" w:pos="11908"/>
+          <w:tab w:val="left" w:pos="12824"/>
+          <w:tab w:val="left" w:pos="13740"/>
+          <w:tab w:val="left" w:pos="14656"/>
+        </w:tabs>
+        <w:spacing w:after="0" w:line="240" w:lineRule="auto"/>
+        <w:rPr>
+          <w:rFonts w:ascii="Courier New" w:eastAsia="Times New Roman" w:hAnsi="Courier New" w:cs="Courier New"/>
+          <w:sz w:val="20"/>
+          <w:szCs w:val="20"/>
+        </w:rPr>
+      </w:pPr>
+      <w:r>
+        <w:rPr>
+          <w:rFonts w:ascii="Courier New" w:eastAsia="Times New Roman" w:hAnsi="Courier New" w:cs="Courier New"/>
+          <w:sz w:val="20"/>
+          <w:szCs w:val="20"/>
+        </w:rPr>
+        <w:t xml:space="preserve">vboxmanage controlvm </w:t>
+      </w:r>
+      <w:r>
+        <w:rPr>
+          <w:rFonts w:ascii="Courier New" w:eastAsia="Times New Roman" w:hAnsi="Courier New" w:cs="Courier New"/>
+          <w:sz w:val="20"/>
+          <w:szCs w:val="20"/>
+        </w:rPr>
+        <w:t>default</w:t>
+      </w:r>
+      <w:r>
+        <w:rPr>
+          <w:rFonts w:ascii="Courier New" w:eastAsia="Times New Roman" w:hAnsi="Courier New" w:cs="Courier New"/>
+          <w:sz w:val="20"/>
+          <w:szCs w:val="20"/>
+        </w:rPr>
+        <w:t xml:space="preserve"> poweroff</w:t>
+      </w:r>
+    </w:p>
+    <w:p>
+      <w:pPr>
+        <w:rPr>
+          <w:lang w:val="nl-NL"/>
+        </w:rPr>
+      </w:pPr>
+      <w:r>
+        <w:rPr>
+          <w:lang w:val="nl-NL"/>
+        </w:rPr>
+        <w:t>om het aanmaken van een shared folder in VirtualBox mogelijk te maken</w:t>
+      </w:r>
+    </w:p>
+    <w:p>
+      <w:pPr>
+        <w:tabs>
+          <w:tab w:val="left" w:pos="916"/>
+          <w:tab w:val="left" w:pos="1832"/>
+          <w:tab w:val="left" w:pos="2748"/>
+          <w:tab w:val="left" w:pos="3664"/>
+          <w:tab w:val="left" w:pos="4580"/>
+          <w:tab w:val="left" w:pos="5496"/>
+          <w:tab w:val="left" w:pos="6412"/>
+          <w:tab w:val="left" w:pos="7328"/>
+          <w:tab w:val="left" w:pos="8244"/>
+          <w:tab w:val="left" w:pos="9160"/>
+          <w:tab w:val="left" w:pos="10076"/>
+          <w:tab w:val="left" w:pos="10992"/>
+          <w:tab w:val="left" w:pos="11908"/>
+          <w:tab w:val="left" w:pos="12824"/>
+          <w:tab w:val="left" w:pos="13740"/>
+          <w:tab w:val="left" w:pos="14656"/>
+        </w:tabs>
+        <w:spacing w:after="0" w:line="240" w:lineRule="auto"/>
+        <w:rPr>
+          <w:rFonts w:ascii="Courier New" w:eastAsia="Times New Roman" w:hAnsi="Courier New" w:cs="Courier New"/>
+          <w:sz w:val="20"/>
+          <w:szCs w:val="20"/>
+        </w:rPr>
+      </w:pPr>
+      <w:r>
+        <w:rPr>
+          <w:rFonts w:ascii="Courier New" w:eastAsia="Times New Roman" w:hAnsi="Courier New" w:cs="Courier New"/>
+          <w:sz w:val="20"/>
+          <w:szCs w:val="20"/>
+        </w:rPr>
+        <w:t>VBoxManage sharedfolder add default --name "</w:t>
+      </w:r>
+      <w:r>
+        <w:rPr>
+          <w:rFonts w:ascii="Courier New" w:eastAsia="Times New Roman" w:hAnsi="Courier New" w:cs="Courier New"/>
+          <w:sz w:val="20"/>
+          <w:szCs w:val="20"/>
+        </w:rPr>
+        <w:t>dockerdata</w:t>
+      </w:r>
+      <w:r>
+        <w:rPr>
+          <w:rFonts w:ascii="Courier New" w:eastAsia="Times New Roman" w:hAnsi="Courier New" w:cs="Courier New"/>
+          <w:sz w:val="20"/>
+          <w:szCs w:val="20"/>
+        </w:rPr>
+        <w:t>" --hostpath D:\</w:t>
+      </w:r>
+      <w:r>
+        <w:rPr>
+          <w:rFonts w:ascii="Courier New" w:eastAsia="Times New Roman" w:hAnsi="Courier New" w:cs="Courier New"/>
+          <w:sz w:val="20"/>
+          <w:szCs w:val="20"/>
+        </w:rPr>
+        <w:t>dockerdata</w:t>
+      </w:r>
+    </w:p>
+    <w:p>
+      <w:pPr>
+        <w:tabs>
+          <w:tab w:val="left" w:pos="916"/>
+          <w:tab w:val="left" w:pos="1832"/>
+          <w:tab w:val="left" w:pos="2748"/>
+          <w:tab w:val="left" w:pos="3664"/>
+          <w:tab w:val="left" w:pos="4580"/>
+          <w:tab w:val="left" w:pos="5496"/>
+          <w:tab w:val="left" w:pos="6412"/>
+          <w:tab w:val="left" w:pos="7328"/>
+          <w:tab w:val="left" w:pos="8244"/>
+          <w:tab w:val="left" w:pos="9160"/>
+          <w:tab w:val="left" w:pos="10076"/>
+          <w:tab w:val="left" w:pos="10992"/>
+          <w:tab w:val="left" w:pos="11908"/>
+          <w:tab w:val="left" w:pos="12824"/>
+          <w:tab w:val="left" w:pos="13740"/>
+          <w:tab w:val="left" w:pos="14656"/>
+        </w:tabs>
+        <w:spacing w:after="0" w:line="240" w:lineRule="auto"/>
+        <w:rPr>
+          <w:rFonts w:ascii="Courier New" w:eastAsia="Times New Roman" w:hAnsi="Courier New" w:cs="Courier New"/>
+          <w:sz w:val="20"/>
+          <w:szCs w:val="20"/>
+        </w:rPr>
+      </w:pPr>
+    </w:p>
+    <w:p>
+      <w:pPr>
+        <w:tabs>
+          <w:tab w:val="left" w:pos="916"/>
+          <w:tab w:val="left" w:pos="1832"/>
+          <w:tab w:val="left" w:pos="2748"/>
+          <w:tab w:val="left" w:pos="3664"/>
+          <w:tab w:val="left" w:pos="4580"/>
+          <w:tab w:val="left" w:pos="5496"/>
+          <w:tab w:val="left" w:pos="6412"/>
+          <w:tab w:val="left" w:pos="7328"/>
+          <w:tab w:val="left" w:pos="8244"/>
+          <w:tab w:val="left" w:pos="9160"/>
+          <w:tab w:val="left" w:pos="10076"/>
+          <w:tab w:val="left" w:pos="10992"/>
+          <w:tab w:val="left" w:pos="11908"/>
+          <w:tab w:val="left" w:pos="12824"/>
+          <w:tab w:val="left" w:pos="13740"/>
+          <w:tab w:val="left" w:pos="14656"/>
+        </w:tabs>
+        <w:spacing w:after="0" w:line="240" w:lineRule="auto"/>
+        <w:rPr>
+          <w:lang w:val="nl-NL"/>
+        </w:rPr>
+      </w:pPr>
+      <w:r>
+        <w:rPr>
+          <w:lang w:val="nl-NL"/>
+        </w:rPr>
+        <w:t>Start</w:t>
+      </w:r>
+      <w:r>
+        <w:rPr>
+          <w:lang w:val="nl-NL"/>
+        </w:rPr>
+        <w:t xml:space="preserve">  de docker vm via de docker quickstart terminal (docker toolbox!)</w:t>
+      </w:r>
+    </w:p>
+    <w:p>
+      <w:pPr>
+        <w:tabs>
+          <w:tab w:val="left" w:pos="916"/>
+          <w:tab w:val="left" w:pos="1832"/>
+          <w:tab w:val="left" w:pos="2748"/>
+          <w:tab w:val="left" w:pos="3664"/>
+          <w:tab w:val="left" w:pos="4580"/>
+          <w:tab w:val="left" w:pos="5496"/>
+          <w:tab w:val="left" w:pos="6412"/>
+          <w:tab w:val="left" w:pos="7328"/>
+          <w:tab w:val="left" w:pos="8244"/>
+          <w:tab w:val="left" w:pos="9160"/>
+          <w:tab w:val="left" w:pos="10076"/>
+          <w:tab w:val="left" w:pos="10992"/>
+          <w:tab w:val="left" w:pos="11908"/>
+          <w:tab w:val="left" w:pos="12824"/>
+          <w:tab w:val="left" w:pos="13740"/>
+          <w:tab w:val="left" w:pos="14656"/>
+        </w:tabs>
+        <w:spacing w:after="0" w:line="240" w:lineRule="auto"/>
+        <w:rPr>
+          <w:lang w:val="nl-NL"/>
+        </w:rPr>
+      </w:pPr>
+      <w:r>
+        <w:rPr>
+          <w:lang w:val="nl-NL"/>
+        </w:rPr>
+        <w:t>check of de docker vm machine draait:</w:t>
+      </w:r>
+    </w:p>
+    <w:p>
+      <w:pPr>
+        <w:tabs>
+          <w:tab w:val="left" w:pos="916"/>
+          <w:tab w:val="left" w:pos="1832"/>
+          <w:tab w:val="left" w:pos="2748"/>
+          <w:tab w:val="left" w:pos="3664"/>
+          <w:tab w:val="left" w:pos="4580"/>
+          <w:tab w:val="left" w:pos="5496"/>
+          <w:tab w:val="left" w:pos="6412"/>
+          <w:tab w:val="left" w:pos="7328"/>
+          <w:tab w:val="left" w:pos="8244"/>
+          <w:tab w:val="left" w:pos="9160"/>
+          <w:tab w:val="left" w:pos="10076"/>
+          <w:tab w:val="left" w:pos="10992"/>
+          <w:tab w:val="left" w:pos="11908"/>
+          <w:tab w:val="left" w:pos="12824"/>
+          <w:tab w:val="left" w:pos="13740"/>
+          <w:tab w:val="left" w:pos="14656"/>
+        </w:tabs>
+        <w:spacing w:after="0" w:line="240" w:lineRule="auto"/>
+        <w:rPr>
+          <w:lang w:val="nl-NL"/>
+        </w:rPr>
+      </w:pPr>
+    </w:p>
+    <w:p>
+      <w:pPr>
+        <w:tabs>
+          <w:tab w:val="left" w:pos="916"/>
+          <w:tab w:val="left" w:pos="1832"/>
+          <w:tab w:val="left" w:pos="2748"/>
+          <w:tab w:val="left" w:pos="3664"/>
+          <w:tab w:val="left" w:pos="4580"/>
+          <w:tab w:val="left" w:pos="5496"/>
+          <w:tab w:val="left" w:pos="6412"/>
+          <w:tab w:val="left" w:pos="7328"/>
+          <w:tab w:val="left" w:pos="8244"/>
+          <w:tab w:val="left" w:pos="9160"/>
+          <w:tab w:val="left" w:pos="10076"/>
+          <w:tab w:val="left" w:pos="10992"/>
+          <w:tab w:val="left" w:pos="11908"/>
+          <w:tab w:val="left" w:pos="12824"/>
+          <w:tab w:val="left" w:pos="13740"/>
+          <w:tab w:val="left" w:pos="14656"/>
+        </w:tabs>
+        <w:spacing w:after="0" w:line="240" w:lineRule="auto"/>
+        <w:rPr>
+          <w:rFonts w:ascii="Courier New" w:eastAsia="Times New Roman" w:hAnsi="Courier New" w:cs="Courier New"/>
+          <w:sz w:val="20"/>
+          <w:szCs w:val="20"/>
+          <w:lang w:val="nl-NL"/>
+        </w:rPr>
+      </w:pPr>
+      <w:r>
+        <w:rPr>
+          <w:rFonts w:ascii="Courier New" w:eastAsia="Times New Roman" w:hAnsi="Courier New" w:cs="Courier New"/>
+          <w:sz w:val="20"/>
+          <w:szCs w:val="20"/>
+          <w:lang w:val="nl-NL"/>
+        </w:rPr>
+        <w:t>docker-machine.exe  active</w:t>
+      </w:r>
+      <w:r>
+        <w:rPr>
+          <w:rFonts w:ascii="Courier New" w:eastAsia="Times New Roman" w:hAnsi="Courier New" w:cs="Courier New"/>
+          <w:sz w:val="20"/>
+          <w:szCs w:val="20"/>
+          <w:lang w:val="nl-NL"/>
+        </w:rPr>
+        <w:br/>
+      </w:r>
+    </w:p>
+    <w:p>
+      <w:pPr>
+        <w:rPr>
+          <w:lang w:val="nl-NL"/>
+        </w:rPr>
+      </w:pPr>
+      <w:r>
+        <w:rPr>
+          <w:lang w:val="nl-NL"/>
+        </w:rPr>
+        <w:t>zou moeten tonen:</w:t>
+      </w:r>
+      <w:r>
+        <w:rPr>
+          <w:lang w:val="nl-NL"/>
+        </w:rPr>
+        <w:t xml:space="preserve"> default (de default vm machine).</w:t>
+      </w:r>
+    </w:p>
+    <w:p>
+      <w:pPr>
+        <w:tabs>
+          <w:tab w:val="left" w:pos="916"/>
+          <w:tab w:val="left" w:pos="1832"/>
+          <w:tab w:val="left" w:pos="2748"/>
+          <w:tab w:val="left" w:pos="3664"/>
+          <w:tab w:val="left" w:pos="4580"/>
+          <w:tab w:val="left" w:pos="5496"/>
+          <w:tab w:val="left" w:pos="6412"/>
+          <w:tab w:val="left" w:pos="7328"/>
+          <w:tab w:val="left" w:pos="8244"/>
+          <w:tab w:val="left" w:pos="9160"/>
+          <w:tab w:val="left" w:pos="10076"/>
+          <w:tab w:val="left" w:pos="10992"/>
+          <w:tab w:val="left" w:pos="11908"/>
+          <w:tab w:val="left" w:pos="12824"/>
+          <w:tab w:val="left" w:pos="13740"/>
+          <w:tab w:val="left" w:pos="14656"/>
+        </w:tabs>
+        <w:spacing w:after="0" w:line="240" w:lineRule="auto"/>
+        <w:rPr>
+          <w:rFonts w:ascii="Courier New" w:eastAsia="Times New Roman" w:hAnsi="Courier New" w:cs="Courier New"/>
+          <w:sz w:val="20"/>
+          <w:szCs w:val="20"/>
+          <w:lang w:val="nl-NL"/>
+        </w:rPr>
+      </w:pPr>
+    </w:p>
+    <w:p>
+      <w:pPr>
+        <w:tabs>
+          <w:tab w:val="left" w:pos="916"/>
+          <w:tab w:val="left" w:pos="1832"/>
+          <w:tab w:val="left" w:pos="2748"/>
+          <w:tab w:val="left" w:pos="3664"/>
+          <w:tab w:val="left" w:pos="4580"/>
+          <w:tab w:val="left" w:pos="5496"/>
+          <w:tab w:val="left" w:pos="6412"/>
+          <w:tab w:val="left" w:pos="7328"/>
+          <w:tab w:val="left" w:pos="8244"/>
+          <w:tab w:val="left" w:pos="9160"/>
+          <w:tab w:val="left" w:pos="10076"/>
+          <w:tab w:val="left" w:pos="10992"/>
+          <w:tab w:val="left" w:pos="11908"/>
+          <w:tab w:val="left" w:pos="12824"/>
+          <w:tab w:val="left" w:pos="13740"/>
+          <w:tab w:val="left" w:pos="14656"/>
+        </w:tabs>
+        <w:spacing w:after="0" w:line="240" w:lineRule="auto"/>
+        <w:rPr>
+          <w:rFonts w:ascii="Courier New" w:eastAsia="Times New Roman" w:hAnsi="Courier New" w:cs="Courier New"/>
+          <w:sz w:val="20"/>
+          <w:szCs w:val="20"/>
+        </w:rPr>
+      </w:pPr>
+      <w:r>
+        <w:rPr>
+          <w:rFonts w:ascii="Courier New" w:eastAsia="Times New Roman" w:hAnsi="Courier New" w:cs="Courier New"/>
+          <w:sz w:val="20"/>
+          <w:szCs w:val="20"/>
+        </w:rPr>
+        <w:t xml:space="preserve">docker-machine.exe ssh default 'sudo mount -t vboxsf </w:t>
+      </w:r>
+      <w:r>
+        <w:rPr>
+          <w:rFonts w:ascii="Courier New" w:eastAsia="Times New Roman" w:hAnsi="Courier New" w:cs="Courier New"/>
+          <w:sz w:val="20"/>
+          <w:szCs w:val="20"/>
+        </w:rPr>
+        <w:t>dockerdata</w:t>
+      </w:r>
+      <w:r>
+        <w:rPr>
+          <w:rFonts w:ascii="Courier New" w:eastAsia="Times New Roman" w:hAnsi="Courier New" w:cs="Courier New"/>
+          <w:sz w:val="20"/>
+          <w:szCs w:val="20"/>
+        </w:rPr>
+        <w:t xml:space="preserve"> /d/</w:t>
+      </w:r>
+      <w:r>
+        <w:rPr>
+          <w:rFonts w:ascii="Courier New" w:eastAsia="Times New Roman" w:hAnsi="Courier New" w:cs="Courier New"/>
+          <w:sz w:val="20"/>
+          <w:szCs w:val="20"/>
+        </w:rPr>
+        <w:t>dockerdata</w:t>
+      </w:r>
+      <w:r>
+        <w:rPr>
+          <w:rFonts w:ascii="Courier New" w:eastAsia="Times New Roman" w:hAnsi="Courier New" w:cs="Courier New"/>
+          <w:sz w:val="20"/>
+          <w:szCs w:val="20"/>
+        </w:rPr>
+        <w:t>'</w:t>
+      </w:r>
+    </w:p>
+    <w:p>
+      <w:pPr>
+        <w:tabs>
+          <w:tab w:val="left" w:pos="916"/>
+          <w:tab w:val="left" w:pos="1832"/>
+          <w:tab w:val="left" w:pos="2748"/>
+          <w:tab w:val="left" w:pos="3664"/>
+          <w:tab w:val="left" w:pos="4580"/>
+          <w:tab w:val="left" w:pos="5496"/>
+          <w:tab w:val="left" w:pos="6412"/>
+          <w:tab w:val="left" w:pos="7328"/>
+          <w:tab w:val="left" w:pos="8244"/>
+          <w:tab w:val="left" w:pos="9160"/>
+          <w:tab w:val="left" w:pos="10076"/>
+          <w:tab w:val="left" w:pos="10992"/>
+          <w:tab w:val="left" w:pos="11908"/>
+          <w:tab w:val="left" w:pos="12824"/>
+          <w:tab w:val="left" w:pos="13740"/>
+          <w:tab w:val="left" w:pos="14656"/>
+        </w:tabs>
+        <w:spacing w:after="0" w:line="240" w:lineRule="auto"/>
+        <w:rPr>
+          <w:rFonts w:ascii="Courier New" w:eastAsia="Times New Roman" w:hAnsi="Courier New" w:cs="Courier New"/>
+          <w:sz w:val="20"/>
+          <w:szCs w:val="20"/>
+        </w:rPr>
+      </w:pPr>
+    </w:p>
+    <w:p>
+      <w:pPr>
+        <w:tabs>
+          <w:tab w:val="left" w:pos="916"/>
+          <w:tab w:val="left" w:pos="1832"/>
+          <w:tab w:val="left" w:pos="2748"/>
+          <w:tab w:val="left" w:pos="3664"/>
+          <w:tab w:val="left" w:pos="4580"/>
+          <w:tab w:val="left" w:pos="5496"/>
+          <w:tab w:val="left" w:pos="6412"/>
+          <w:tab w:val="left" w:pos="7328"/>
+          <w:tab w:val="left" w:pos="8244"/>
+          <w:tab w:val="left" w:pos="9160"/>
+          <w:tab w:val="left" w:pos="10076"/>
+          <w:tab w:val="left" w:pos="10992"/>
+          <w:tab w:val="left" w:pos="11908"/>
+          <w:tab w:val="left" w:pos="12824"/>
+          <w:tab w:val="left" w:pos="13740"/>
+          <w:tab w:val="left" w:pos="14656"/>
+        </w:tabs>
+        <w:spacing w:after="0" w:line="240" w:lineRule="auto"/>
+        <w:rPr>
+          <w:rFonts w:ascii="Courier New" w:eastAsia="Times New Roman" w:hAnsi="Courier New" w:cs="Courier New"/>
+          <w:sz w:val="20"/>
+          <w:szCs w:val="20"/>
+        </w:rPr>
+      </w:pPr>
+    </w:p>
+    <w:p>
+      <w:pPr>
+        <w:tabs>
+          <w:tab w:val="left" w:pos="916"/>
+          <w:tab w:val="left" w:pos="1832"/>
+          <w:tab w:val="left" w:pos="2748"/>
+          <w:tab w:val="left" w:pos="3664"/>
+          <w:tab w:val="left" w:pos="4580"/>
+          <w:tab w:val="left" w:pos="5496"/>
+          <w:tab w:val="left" w:pos="6412"/>
+          <w:tab w:val="left" w:pos="7328"/>
+          <w:tab w:val="left" w:pos="8244"/>
+          <w:tab w:val="left" w:pos="9160"/>
+          <w:tab w:val="left" w:pos="10076"/>
+          <w:tab w:val="left" w:pos="10992"/>
+          <w:tab w:val="left" w:pos="11908"/>
+          <w:tab w:val="left" w:pos="12824"/>
+          <w:tab w:val="left" w:pos="13740"/>
+          <w:tab w:val="left" w:pos="14656"/>
+        </w:tabs>
+        <w:spacing w:after="0" w:line="240" w:lineRule="auto"/>
+        <w:rPr>
+          <w:rFonts w:ascii="Courier New" w:eastAsia="Times New Roman" w:hAnsi="Courier New" w:cs="Courier New"/>
+          <w:sz w:val="20"/>
+          <w:szCs w:val="20"/>
+        </w:rPr>
+      </w:pPr>
+    </w:p>
+    <w:p/>
+    <w:p/>
+    <w:p>
+      <w:r>
+        <w:br w:type="page"/>
+      </w:r>
+    </w:p>
+    <w:p/>
+    <w:p>
+      <w:pPr>
+        <w:pStyle w:val="Heading2"/>
+        <w:rPr>
+          <w:lang w:val="nl-NL"/>
+        </w:rPr>
+      </w:pPr>
+      <w:r>
+        <w:rPr>
+          <w:lang w:val="nl-NL"/>
+        </w:rPr>
+        <w:t xml:space="preserve">Creating shared folder op host </w:t>
+      </w:r>
+      <w:r>
+        <w:rPr>
+          <w:lang w:val="nl-NL"/>
+        </w:rPr>
+        <w:t xml:space="preserve">Windows </w:t>
+      </w:r>
+      <w:r>
+        <w:rPr>
+          <w:lang w:val="nl-NL"/>
+        </w:rPr>
+        <w:t>is niet gel</w:t>
+      </w:r>
+      <w:r>
+        <w:rPr>
+          <w:lang w:val="nl-NL"/>
+        </w:rPr>
+        <w:t>ukt. Andere manier:</w:t>
+      </w:r>
+    </w:p>
+    <w:p>
+      <w:pPr>
+        <w:rPr>
+          <w:lang w:val="nl-NL"/>
+        </w:rPr>
+      </w:pPr>
+    </w:p>
+    <w:p>
+      <w:pPr>
+        <w:rPr>
+          <w:lang w:val="nl-NL"/>
+        </w:rPr>
+      </w:pPr>
+      <w:r>
+        <w:rPr>
+          <w:lang w:val="nl-NL"/>
+        </w:rPr>
+        <w:t>maak een special purpose ubuntu image met e</w:t>
+      </w:r>
+      <w:r>
+        <w:rPr>
+          <w:lang w:val="nl-NL"/>
+        </w:rPr>
+        <w:t>nig doel om de bestanden te kopiëren naar een gemeenschappelijk volume genaamd my-vol</w:t>
+      </w:r>
+    </w:p>
+    <w:tbl>
+      <w:tblPr>
+        <w:tblStyle w:val="TableGrid"/>
+        <w:tblW w:w="0" w:type="auto"/>
+        <w:tblLook w:val="04A0" w:firstRow="1" w:lastRow="0" w:firstColumn="1" w:lastColumn="0" w:noHBand="0" w:noVBand="1"/>
+      </w:tblPr>
+      <w:tblGrid>
+        <w:gridCol w:w="9062"/>
+      </w:tblGrid>
+      <w:tr>
+        <w:tc>
+          <w:tcPr>
+            <w:tcW w:w="9062" w:type="dxa"/>
+          </w:tcPr>
+          <w:p>
+            <w:r>
+              <w:t>FROM ubuntu:latest</w:t>
+            </w:r>
+          </w:p>
+          <w:p>
+            <w:r>
+              <w:t>VOLUME d:/dockerdata</w:t>
+            </w:r>
+          </w:p>
+          <w:p>
+            <w:r>
+              <w:t>RUN mkdir /app</w:t>
+            </w:r>
+          </w:p>
+          <w:p>
+            <w:pPr>
+              <w:rPr>
+                <w:lang w:val="nl-NL"/>
+              </w:rPr>
+            </w:pPr>
+            <w:r>
+              <w:rPr>
+                <w:lang w:val="nl-NL"/>
+              </w:rPr>
+              <w:t>WORKDIR /app</w:t>
+            </w:r>
+          </w:p>
+          <w:p>
+            <w:pPr>
+              <w:rPr>
+                <w:lang w:val="nl-NL"/>
+              </w:rPr>
+            </w:pPr>
+            <w:r>
+              <w:rPr>
+                <w:lang w:val="nl-NL"/>
+              </w:rPr>
+              <w:t>COPY . /app</w:t>
+            </w:r>
+          </w:p>
+        </w:tc>
+      </w:tr>
+    </w:tbl>
+    <w:p>
+      <w:pPr>
+        <w:rPr>
+          <w:lang w:val="nl-NL"/>
+        </w:rPr>
+      </w:pPr>
+    </w:p>
+    <w:p>
+      <w:pPr>
+        <w:rPr>
+          <w:lang w:val="nl-NL"/>
+        </w:rPr>
+      </w:pPr>
+      <w:r>
+        <w:rPr>
+          <w:lang w:val="nl-NL"/>
+        </w:rPr>
+        <w:t>Bouw hiervan een image</w:t>
+      </w:r>
+    </w:p>
+    <w:tbl>
+      <w:tblPr>
+        <w:tblStyle w:val="TableGrid"/>
+        <w:tblW w:w="0" w:type="auto"/>
+        <w:tblLook w:val="04A0" w:firstRow="1" w:lastRow="0" w:firstColumn="1" w:lastColumn="0" w:noHBand="0" w:noVBand="1"/>
+      </w:tblPr>
+      <w:tblGrid>
+        <w:gridCol w:w="9062"/>
+      </w:tblGrid>
+      <w:tr>
+        <w:tc>
+          <w:tcPr>
+            <w:tcW w:w="9062" w:type="dxa"/>
+          </w:tcPr>
+          <w:p>
+            <w:pPr>
+              <w:ind w:left="720"/>
+            </w:pPr>
+            <w:r>
+              <w:t>docker image build -t ubuntu:1.0</w:t>
+            </w:r>
+            <w:r>
+              <w:t xml:space="preserve"> .</w:t>
+            </w:r>
+          </w:p>
+        </w:tc>
+      </w:tr>
+    </w:tbl>
+    <w:p/>
+    <w:p>
+      <w:pPr>
+        <w:rPr>
+          <w:lang w:val="nl-NL"/>
+        </w:rPr>
+      </w:pPr>
+      <w:r>
+        <w:t xml:space="preserve"> </w:t>
+      </w:r>
+      <w:r>
+        <w:rPr>
+          <w:lang w:val="nl-NL"/>
+        </w:rPr>
+        <w:t>(Let op de afsluitende p</w:t>
+      </w:r>
+      <w:r>
+        <w:rPr>
+          <w:lang w:val="nl-NL"/>
+        </w:rPr>
+        <w:t>unt, nl de huidige folder van waaruit dit commando wordt gestart).</w:t>
+      </w:r>
+    </w:p>
+    <w:p>
+      <w:pPr>
+        <w:rPr>
+          <w:lang w:val="nl-NL"/>
+        </w:rPr>
+      </w:pPr>
+      <w:r>
+        <w:rPr>
+          <w:lang w:val="nl-NL"/>
+        </w:rPr>
+        <w:t>Run dit image op een m</w:t>
+      </w:r>
+      <w:r>
+        <w:rPr>
+          <w:lang w:val="nl-NL"/>
+        </w:rPr>
+        <w:t>anier dat het volume wordt aangekoppeld. We kopiëren de bestanden naar /media</w:t>
+      </w:r>
+    </w:p>
+    <w:tbl>
+      <w:tblPr>
+        <w:tblStyle w:val="TableGrid"/>
+        <w:tblW w:w="0" w:type="auto"/>
+        <w:tblLook w:val="04A0" w:firstRow="1" w:lastRow="0" w:firstColumn="1" w:lastColumn="0" w:noHBand="0" w:noVBand="1"/>
+      </w:tblPr>
+      <w:tblGrid>
+        <w:gridCol w:w="9062"/>
+      </w:tblGrid>
+      <w:tr>
+        <w:tc>
+          <w:tcPr>
+            <w:tcW w:w="9062" w:type="dxa"/>
+          </w:tcPr>
+          <w:p>
+            <w:r>
+              <w:t>container run --name ubuntu --rm  --mount source=my-vol,target=/media  -i -t ubuntu:1.0 bash</w:t>
+            </w:r>
+          </w:p>
+        </w:tc>
+      </w:tr>
+    </w:tbl>
+    <w:p/>
+    <w:p>
+      <w:pPr>
+        <w:rPr>
+          <w:i/>
+          <w:iCs/>
+          <w:lang w:val="nl-NL"/>
+        </w:rPr>
+      </w:pPr>
+      <w:r>
+        <w:rPr>
+          <w:lang w:val="nl-NL"/>
+        </w:rPr>
+        <w:t>Het mount point moet in ee</w:t>
+      </w:r>
+      <w:r>
+        <w:rPr>
+          <w:lang w:val="nl-NL"/>
+        </w:rPr>
+        <w:t xml:space="preserve">n lege folder zijn. In dit geval /media. Het volume my-vol moet al zijn aangemaakt via het commando  </w:t>
+      </w:r>
+      <w:r>
+        <w:rPr>
+          <w:i/>
+          <w:iCs/>
+          <w:lang w:val="nl-NL"/>
+        </w:rPr>
+        <w:t>docker volume create my-vol</w:t>
+      </w:r>
+    </w:p>
+    <w:p>
+      <w:pPr>
+        <w:rPr>
+          <w:lang w:val="nl-NL"/>
+        </w:rPr>
+      </w:pPr>
+      <w:r>
+        <w:rPr>
+          <w:lang w:val="nl-NL"/>
+        </w:rPr>
+        <w:t>Door het bouwproces zijn de bestanden naar /app gekopiëerd vanuit de huidige folder</w:t>
+      </w:r>
+    </w:p>
+    <w:p>
+      <w:pPr>
+        <w:rPr>
+          <w:lang w:val="nl-NL"/>
+        </w:rPr>
+      </w:pPr>
+      <w:r>
+        <w:rPr>
+          <w:lang w:val="nl-NL"/>
+        </w:rPr>
+        <w:t>We kunnen nu vanuit /app  de bestanden naar het permanentere volume my-vol kopiëren: bijvoorbeeld het bestand hello.TXT dat zich in de werkfolder bevond:</w:t>
+      </w:r>
+    </w:p>
+    <w:tbl>
+      <w:tblPr>
+        <w:tblStyle w:val="TableGrid"/>
+        <w:tblW w:w="0" w:type="auto"/>
+        <w:tblLook w:val="04A0" w:firstRow="1" w:lastRow="0" w:firstColumn="1" w:lastColumn="0" w:noHBand="0" w:noVBand="1"/>
+      </w:tblPr>
+      <w:tblGrid>
+        <w:gridCol w:w="9062"/>
+      </w:tblGrid>
+      <w:tr>
+        <w:tc>
+          <w:tcPr>
+            <w:tcW w:w="9062" w:type="dxa"/>
+          </w:tcPr>
+          <w:p>
+            <w:pPr>
+              <w:rPr>
+                <w:lang w:val="nl-NL"/>
+              </w:rPr>
+            </w:pPr>
+            <w:r>
+              <w:rPr>
+                <w:lang w:val="nl-NL"/>
+              </w:rPr>
+              <w:t>cp hello.TXT media</w:t>
+            </w:r>
+          </w:p>
+        </w:tc>
+      </w:tr>
+    </w:tbl>
+    <w:p>
+      <w:pPr>
+        <w:rPr>
+          <w:lang w:val="nl-NL"/>
+        </w:rPr>
+      </w:pPr>
+    </w:p>
+    <w:p>
+      <w:pPr>
+        <w:rPr>
+          <w:lang w:val="nl-NL"/>
+        </w:rPr>
+      </w:pPr>
+      <w:r>
+        <w:rPr>
+          <w:lang w:val="nl-NL"/>
+        </w:rPr>
+        <w:t>exit uit de container</w:t>
+      </w:r>
+      <w:r>
+        <w:rPr>
+          <w:lang w:val="nl-NL"/>
+        </w:rPr>
+        <w:t xml:space="preserve">. De ubuntu container </w:t>
+      </w:r>
+      <w:r>
+        <w:rPr>
+          <w:lang w:val="nl-NL"/>
+        </w:rPr>
+        <w:t xml:space="preserve">en het ubuntu image </w:t>
+      </w:r>
+      <w:r>
+        <w:rPr>
+          <w:lang w:val="nl-NL"/>
+        </w:rPr>
+        <w:t>k</w:t>
+      </w:r>
+      <w:r>
+        <w:rPr>
+          <w:lang w:val="nl-NL"/>
+        </w:rPr>
+        <w:t>unnen</w:t>
+      </w:r>
+      <w:r>
+        <w:rPr>
+          <w:lang w:val="nl-NL"/>
+        </w:rPr>
+        <w:t xml:space="preserve"> nu zelfs worden verwijderd via docker </w:t>
+      </w:r>
+      <w:r>
+        <w:rPr>
+          <w:lang w:val="nl-NL"/>
+        </w:rPr>
+        <w:t>image rm en docker container rm</w:t>
+      </w:r>
+      <w:r>
+        <w:rPr>
+          <w:lang w:val="nl-NL"/>
+        </w:rPr>
+        <w:t>.</w:t>
+      </w:r>
+    </w:p>
+    <w:p>
+      <w:pPr>
+        <w:rPr>
+          <w:lang w:val="nl-NL"/>
+        </w:rPr>
+      </w:pPr>
+      <w:r>
+        <w:rPr>
+          <w:lang w:val="nl-NL"/>
+        </w:rPr>
+        <w:t>Draai nu een andere container en connect deze met het volume:</w:t>
+      </w:r>
+    </w:p>
+    <w:tbl>
+      <w:tblPr>
+        <w:tblStyle w:val="TableGrid"/>
+        <w:tblW w:w="0" w:type="auto"/>
+        <w:tblLook w:val="04A0" w:firstRow="1" w:lastRow="0" w:firstColumn="1" w:lastColumn="0" w:noHBand="0" w:noVBand="1"/>
+      </w:tblPr>
+      <w:tblGrid>
+        <w:gridCol w:w="9062"/>
+      </w:tblGrid>
+      <w:tr>
+        <w:tc>
+          <w:tcPr>
+            <w:tcW w:w="9062" w:type="dxa"/>
+          </w:tcPr>
+          <w:p>
+            <w:r>
+              <w:t xml:space="preserve">docker container run --name </w:t>
+            </w:r>
+            <w:r>
+              <w:t>alpine</w:t>
+            </w:r>
+            <w:r>
+              <w:t xml:space="preserve"> --rm  --mount source=my-vol,target=/media  -i -t alpine sh</w:t>
+            </w:r>
+          </w:p>
+        </w:tc>
+      </w:tr>
+    </w:tbl>
+    <w:p/>
+    <w:p>
+      <w:pPr>
+        <w:rPr>
+          <w:lang w:val="nl-NL"/>
+        </w:rPr>
+      </w:pPr>
+      <w:r>
+        <w:rPr>
+          <w:lang w:val="nl-NL"/>
+        </w:rPr>
+        <w:t>In /media zal nu h</w:t>
+      </w:r>
+      <w:r>
+        <w:rPr>
+          <w:lang w:val="nl-NL"/>
+        </w:rPr>
+        <w:t>et bestand hello.TXT te vinden zijn.</w:t>
+      </w:r>
+    </w:p>
+    <w:p>
+      <w:pPr>
+        <w:rPr>
+          <w:lang w:val="nl-NL"/>
+        </w:rPr>
+      </w:pPr>
+      <w:r>
+        <w:rPr>
+          <w:lang w:val="nl-NL"/>
+        </w:rPr>
+        <w:t>Uiteraard wordt dit bestand niet bijgewerkt wanneer op de windows host de inhoud wordt gewijzigd. De container maakt gebruik van een virtual disk.</w:t>
+      </w:r>
+    </w:p>
+    <w:p>
+      <w:pPr>
+        <w:rPr>
+          <w:lang w:val="nl-NL"/>
+        </w:rPr>
+      </w:pPr>
+    </w:p>
+    <w:p>
+      <w:pPr>
+        <w:rPr>
+          <w:lang w:val="nl-NL"/>
+        </w:rPr>
+      </w:pPr>
+      <w:r>
+        <w:rPr>
+          <w:lang w:val="nl-NL"/>
+        </w:rPr>
+        <w:t xml:space="preserve">Dit is nu éénrichting verkeer, het is vast wel mogelijk om een FTP server als container te bouwen en via FTP de bestanden van en naar de host te sturen. </w:t>
+      </w:r>
+    </w:p>
+    <w:p>
+      <w:pPr>
+        <w:rPr>
+          <w:lang w:val="nl-NL"/>
+        </w:rPr>
+      </w:pPr>
+    </w:p>
+    <w:p>
+      <w:pPr>
+        <w:rPr>
+          <w:lang w:val="nl-NL"/>
+        </w:rPr>
+      </w:pPr>
+      <w:r>
+        <w:rPr>
+          <w:lang w:val="nl-NL"/>
+        </w:rPr>
+        <w:t>Inlezen tsv file</w:t>
+      </w:r>
+    </w:p>
+    <w:p>
+      <w:pPr>
+        <w:rPr>
+          <w:lang w:val="nl-NL"/>
+        </w:rPr>
+      </w:pPr>
+      <w:r>
+        <w:rPr>
+          <w:lang w:val="nl-NL"/>
+        </w:rPr>
+        <w:t>Ik ben er niet achter gekomen hoe je bij een tsv een header kunt negeren dus header eraf via een editor of via sed:</w:t>
+      </w:r>
+    </w:p>
+    <w:p>
+      <w:r>
+        <w:t>sed 1d title_basics.tsv &gt; title_basics01.tsv</w:t>
+      </w:r>
+    </w:p>
+    <w:p>
+      <w:pPr>
+        <w:rPr>
+          <w:lang w:val="nl-NL"/>
+        </w:rPr>
+      </w:pPr>
+      <w:r>
+        <w:rPr>
+          <w:lang w:val="nl-NL"/>
+        </w:rPr>
+        <w:t>vervolgens inlezen, kan even d</w:t>
+      </w:r>
+      <w:r>
+        <w:rPr>
+          <w:lang w:val="nl-NL"/>
+        </w:rPr>
+        <w:t>uren bij een groot bestand</w:t>
+      </w:r>
+      <w:bookmarkStart w:id="0" w:name="_GoBack"/>
+      <w:bookmarkEnd w:id="0"/>
+    </w:p>
+    <w:tbl>
+      <w:tblPr>
+        <w:tblStyle w:val="TableGrid"/>
+        <w:tblW w:w="0" w:type="auto"/>
+        <w:tblLook w:val="04A0" w:firstRow="1" w:lastRow="0" w:firstColumn="1" w:lastColumn="0" w:noHBand="0" w:noVBand="1"/>
+      </w:tblPr>
+      <w:tblGrid>
+        <w:gridCol w:w="9062"/>
+      </w:tblGrid>
+      <w:tr>
+        <w:tc>
+          <w:tcPr>
+            <w:tcW w:w="9062" w:type="dxa"/>
+          </w:tcPr>
+          <w:p>
+            <w:r>
+              <w:t>copy actor(nconst, primary_name, birth_year, death_year, primary_profession, known_for_titles)</w:t>
+            </w:r>
+          </w:p>
+          <w:p>
+            <w:r>
+              <w:t>from '/media/name_basics01.tsv'</w:t>
+            </w:r>
+          </w:p>
+          <w:p>
+            <w:pPr>
+              <w:rPr>
+                <w:lang w:val="nl-NL"/>
+              </w:rPr>
+            </w:pPr>
+            <w:r>
+              <w:rPr>
+                <w:lang w:val="nl-NL"/>
+              </w:rPr>
+              <w:t>DELIMITER E'\t';</w:t>
+            </w:r>
+          </w:p>
+          <w:p>
+            <w:pPr>
+              <w:rPr>
+                <w:lang w:val="nl-NL"/>
+              </w:rPr>
+            </w:pPr>
+          </w:p>
+        </w:tc>
+      </w:tr>
+    </w:tbl>
+    <w:p>
+      <w:pPr>
+        <w:rPr>
+          <w:lang w:val="nl-NL"/>
+        </w:rPr>
+      </w:pPr>
+    </w:p>
+    <w:p>
+      <w:pPr>
+        <w:rPr>
+          <w:lang w:val="nl-NL"/>
+        </w:rPr>
+      </w:pPr>
+    </w:p>
     <w:sectPr>
       <w:pgSz w:w="11906" w:h="16838"/>
       <w:pgMar w:top="1417" w:right="1417" w:bottom="1417" w:left="1417" w:header="708" w:footer="708" w:gutter="0"/>
@@ -1780,6 +2970,28 @@
     <w:name w:val="Normal"/>
     <w:qFormat/>
   </w:style>
+  <w:style w:type="paragraph" w:styleId="Heading2">
+    <w:name w:val="heading 2"/>
+    <w:basedOn w:val="Normal"/>
+    <w:next w:val="Normal"/>
+    <w:link w:val="Heading2Char"/>
+    <w:uiPriority w:val="9"/>
+    <w:unhideWhenUsed/>
+    <w:qFormat/>
+    <w:rsid w:val="001456F2"/>
+    <w:pPr>
+      <w:keepNext/>
+      <w:keepLines/>
+      <w:spacing w:before="40" w:after="0"/>
+      <w:outlineLvl w:val="1"/>
+    </w:pPr>
+    <w:rPr>
+      <w:rFonts w:asciiTheme="majorHAnsi" w:eastAsiaTheme="majorEastAsia" w:hAnsiTheme="majorHAnsi" w:cstheme="majorBidi"/>
+      <w:color w:val="2F5496" w:themeColor="accent1" w:themeShade="BF"/>
+      <w:sz w:val="26"/>
+      <w:szCs w:val="26"/>
+    </w:rPr>
+  </w:style>
   <w:style w:type="character" w:default="1" w:styleId="DefaultParagraphFont">
     <w:name w:val="Default Paragraph Font"/>
     <w:uiPriority w:val="1"/>
@@ -1906,6 +3118,42 @@
         <w:insideV w:val="single" w:sz="4" w:space="0" w:color="auto"/>
       </w:tblBorders>
     </w:tblPr>
+  </w:style>
+  <w:style w:type="character" w:styleId="Hyperlink">
+    <w:name w:val="Hyperlink"/>
+    <w:basedOn w:val="DefaultParagraphFont"/>
+    <w:uiPriority w:val="99"/>
+    <w:unhideWhenUsed/>
+    <w:rsid w:val="006711ED"/>
+    <w:rPr>
+      <w:color w:val="0563C1" w:themeColor="hyperlink"/>
+      <w:u w:val="single"/>
+    </w:rPr>
+  </w:style>
+  <w:style w:type="character" w:styleId="UnresolvedMention">
+    <w:name w:val="Unresolved Mention"/>
+    <w:basedOn w:val="DefaultParagraphFont"/>
+    <w:uiPriority w:val="99"/>
+    <w:semiHidden/>
+    <w:unhideWhenUsed/>
+    <w:rsid w:val="006711ED"/>
+    <w:rPr>
+      <w:color w:val="605E5C"/>
+      <w:shd w:val="clear" w:color="auto" w:fill="E1DFDD"/>
+    </w:rPr>
+  </w:style>
+  <w:style w:type="character" w:customStyle="1" w:styleId="Heading2Char">
+    <w:name w:val="Heading 2 Char"/>
+    <w:basedOn w:val="DefaultParagraphFont"/>
+    <w:link w:val="Heading2"/>
+    <w:uiPriority w:val="9"/>
+    <w:rsid w:val="001456F2"/>
+    <w:rPr>
+      <w:rFonts w:asciiTheme="majorHAnsi" w:eastAsiaTheme="majorEastAsia" w:hAnsiTheme="majorHAnsi" w:cstheme="majorBidi"/>
+      <w:color w:val="2F5496" w:themeColor="accent1" w:themeShade="BF"/>
+      <w:sz w:val="26"/>
+      <w:szCs w:val="26"/>
+    </w:rPr>
   </w:style>
 </w:styles>
 </file>

</xml_diff>